<commit_message>
Generate Assessment XML file
</commit_message>
<xml_diff>
--- a/Applicaa/Doc/Assessment.docx
+++ b/Applicaa/Doc/Assessment.docx
@@ -13,9 +13,9 @@
           <w:noProof/>
         </w:rPr>
         <w:drawing>
-          <wp:inline distT="0" distB="0" distL="0" distR="0" wp14:anchorId="6ED22852" wp14:editId="7F1D600A">
-            <wp:extent cx="5943600" cy="5150485"/>
-            <wp:effectExtent l="0" t="0" r="0" b="0"/>
+          <wp:inline distT="0" distB="0" distL="0" distR="0" wp14:anchorId="7B96A84F" wp14:editId="1D8E6AC3">
+            <wp:extent cx="5943600" cy="3160395"/>
+            <wp:effectExtent l="0" t="0" r="0" b="1905"/>
             <wp:docPr id="1" name="Picture 1"/>
             <wp:cNvGraphicFramePr>
               <a:graphicFrameLocks xmlns:a="http://schemas.openxmlformats.org/drawingml/2006/main" noChangeAspect="1"/>
@@ -36,7 +36,7 @@
                   <pic:spPr>
                     <a:xfrm>
                       <a:off x="0" y="0"/>
-                      <a:ext cx="5943600" cy="5150485"/>
+                      <a:ext cx="5943600" cy="3160395"/>
                     </a:xfrm>
                     <a:prstGeom prst="rect">
                       <a:avLst/>
@@ -66,7 +66,6 @@
         <w:rPr>
           <w:noProof/>
         </w:rPr>
-        <w:lastRenderedPageBreak/>
         <w:drawing>
           <wp:inline distT="0" distB="0" distL="0" distR="0" wp14:anchorId="0948B07A" wp14:editId="72AF2CEC">
             <wp:extent cx="5943600" cy="3810000"/>

</xml_diff>